<commit_message>
Update resume with Signature recommendations.
</commit_message>
<xml_diff>
--- a/hogan,jesse-software_developer.docx
+++ b/hogan,jesse-software_developer.docx
@@ -11,8 +11,6 @@
           <w:b/>
         </w:rPr>
       </w:pPr>
-      <w:bookmarkStart w:id="0" w:name="_GoBack"/>
-      <w:bookmarkEnd w:id="0"/>
       <w:r>
         <w:rPr>
           <w:rFonts w:ascii="Arial" w:hAnsi="Arial" w:cs="Arial"/>
@@ -305,10 +303,85 @@
       <w:r>
         <w:rPr>
           <w:rFonts w:ascii="Arial" w:hAnsi="Arial" w:cs="Arial"/>
-          <w:sz w:val="22"/>
-          <w:szCs w:val="22"/>
-        </w:rPr>
-        <w:t>Language Expertise: C#, PHP, Java, C, Perl, VB.NET, ASP.NET, Python, Bash Shell, AWK, Sed, SQL, JavaScript/HTML/CSS and more.</w:t>
+          <w:iCs/>
+          <w:sz w:val="22"/>
+          <w:szCs w:val="22"/>
+          <w:shd w:val="clear" w:color="auto" w:fill="FFFFFF"/>
+        </w:rPr>
+        <w:t>Language Expertise: C#, PHP, C, Perl,</w:t>
+      </w:r>
+      <w:r>
+        <w:rPr>
+          <w:rStyle w:val="apple-converted-space"/>
+          <w:rFonts w:ascii="Arial" w:hAnsi="Arial" w:cs="Arial"/>
+          <w:iCs/>
+          <w:sz w:val="22"/>
+          <w:szCs w:val="22"/>
+          <w:shd w:val="clear" w:color="auto" w:fill="FFFFFF"/>
+        </w:rPr>
+        <w:t> </w:t>
+      </w:r>
+      <w:r>
+        <w:rPr>
+          <w:rFonts w:ascii="Arial" w:hAnsi="Arial" w:cs="Arial"/>
+          <w:iCs/>
+          <w:sz w:val="22"/>
+          <w:szCs w:val="22"/>
+          <w:shd w:val="clear" w:color="auto" w:fill="FFFFFF"/>
+        </w:rPr>
+        <w:t>VB.NET</w:t>
+      </w:r>
+      <w:r>
+        <w:rPr>
+          <w:rFonts w:ascii="Arial" w:hAnsi="Arial" w:cs="Arial"/>
+          <w:iCs/>
+          <w:sz w:val="22"/>
+          <w:szCs w:val="22"/>
+          <w:shd w:val="clear" w:color="auto" w:fill="FFFFFF"/>
+        </w:rPr>
+        <w:t>,</w:t>
+      </w:r>
+      <w:r>
+        <w:rPr>
+          <w:rStyle w:val="apple-converted-space"/>
+          <w:rFonts w:ascii="Arial" w:hAnsi="Arial" w:cs="Arial"/>
+          <w:iCs/>
+          <w:sz w:val="22"/>
+          <w:szCs w:val="22"/>
+          <w:shd w:val="clear" w:color="auto" w:fill="FFFFFF"/>
+        </w:rPr>
+        <w:t> </w:t>
+      </w:r>
+      <w:r>
+        <w:rPr>
+          <w:rFonts w:ascii="Arial" w:hAnsi="Arial" w:cs="Arial"/>
+          <w:iCs/>
+          <w:sz w:val="22"/>
+          <w:szCs w:val="22"/>
+          <w:shd w:val="clear" w:color="auto" w:fill="FFFFFF"/>
+        </w:rPr>
+        <w:t>ASP.NET</w:t>
+      </w:r>
+      <w:r>
+        <w:rPr>
+          <w:rFonts w:ascii="Arial" w:hAnsi="Arial" w:cs="Arial"/>
+          <w:iCs/>
+          <w:sz w:val="22"/>
+          <w:szCs w:val="22"/>
+          <w:shd w:val="clear" w:color="auto" w:fill="FFFFFF"/>
+        </w:rPr>
+        <w:t>, Python,</w:t>
+      </w:r>
+      <w:r>
+        <w:rPr>
+          <w:rFonts w:ascii="Arial" w:hAnsi="Arial" w:cs="Arial"/>
+          <w:iCs/>
+          <w:sz w:val="22"/>
+          <w:szCs w:val="22"/>
+          <w:shd w:val="clear" w:color="auto" w:fill="FFFFFF"/>
+        </w:rPr>
+        <w:br/>
+        <w:t>Bash Shell, AWK, Sed, SQL, JavaScript/HTML/CSS and more.</w:t>
       </w:r>
     </w:p>
     <w:p>
@@ -404,10 +477,75 @@
       <w:r>
         <w:rPr>
           <w:rFonts w:ascii="Arial" w:hAnsi="Arial" w:cs="Arial"/>
-          <w:sz w:val="22"/>
-          <w:szCs w:val="22"/>
-        </w:rPr>
-        <w:t>I've programmed in many problem domains: UI front-end / data persistence (multi-tiered, transactional), automated code deployments, B2B communication (XML/XSLT/EDI), ActiveRecord ORM development, RDBMS data archiving, automated file exchange (FTP/SFTP), shell scripting, automated system monitoring.</w:t>
+          <w:iCs/>
+          <w:sz w:val="22"/>
+          <w:szCs w:val="22"/>
+          <w:shd w:val="clear" w:color="auto" w:fill="FFFFFF"/>
+        </w:rPr>
+        <w:t>I’ve programmed in many problem domains: ERP, CRM,</w:t>
+      </w:r>
+      <w:r>
+        <w:rPr>
+          <w:rFonts w:ascii="Arial" w:hAnsi="Arial" w:cs="Arial"/>
+          <w:iCs/>
+          <w:sz w:val="22"/>
+          <w:szCs w:val="22"/>
+          <w:shd w:val="clear" w:color="auto" w:fill="FFFFFF"/>
+        </w:rPr>
+        <w:br/>
+        <w:t>learning management systems (LMS), front-end, back-end</w:t>
+      </w:r>
+      <w:r>
+        <w:rPr>
+          <w:rFonts w:ascii="Arial" w:hAnsi="Arial" w:cs="Arial"/>
+          <w:iCs/>
+          <w:sz w:val="22"/>
+          <w:szCs w:val="22"/>
+          <w:shd w:val="clear" w:color="auto" w:fill="FFFFFF"/>
+        </w:rPr>
+        <w:br/>
+        <w:t>(multi-tiered, transactional), automated code deployments, B2B</w:t>
+      </w:r>
+      <w:r>
+        <w:rPr>
+          <w:rFonts w:ascii="Arial" w:hAnsi="Arial" w:cs="Arial"/>
+          <w:iCs/>
+          <w:sz w:val="22"/>
+          <w:szCs w:val="22"/>
+          <w:shd w:val="clear" w:color="auto" w:fill="FFFFFF"/>
+        </w:rPr>
+        <w:br/>
+        <w:t>communication (XML/XSLT/EDI), Active Rec</w:t>
+      </w:r>
+      <w:r>
+        <w:rPr>
+          <w:rFonts w:ascii="Arial" w:hAnsi="Arial" w:cs="Arial"/>
+          <w:iCs/>
+          <w:sz w:val="22"/>
+          <w:szCs w:val="22"/>
+          <w:shd w:val="clear" w:color="auto" w:fill="FFFFFF"/>
+        </w:rPr>
+        <w:t xml:space="preserve">ord ORM development, RDBMS data </w:t>
+      </w:r>
+      <w:r>
+        <w:rPr>
+          <w:rFonts w:ascii="Arial" w:hAnsi="Arial" w:cs="Arial"/>
+          <w:iCs/>
+          <w:sz w:val="22"/>
+          <w:szCs w:val="22"/>
+          <w:shd w:val="clear" w:color="auto" w:fill="FFFFFF"/>
+        </w:rPr>
+        <w:t>archiving, automated file exchange (FTP/SFTP), shell scriptin</w:t>
+      </w:r>
+      <w:r>
+        <w:rPr>
+          <w:rFonts w:ascii="Arial" w:hAnsi="Arial" w:cs="Arial"/>
+          <w:iCs/>
+          <w:sz w:val="22"/>
+          <w:szCs w:val="22"/>
+          <w:shd w:val="clear" w:color="auto" w:fill="FFFFFF"/>
+        </w:rPr>
+        <w:t>g and automated system monitoring.</w:t>
       </w:r>
     </w:p>
     <w:p>
@@ -540,6 +678,29 @@
           <w:szCs w:val="22"/>
         </w:rPr>
         <w:t>I have experience working with overseas clients and developers.</w:t>
+      </w:r>
+    </w:p>
+    <w:p>
+      <w:pPr>
+        <w:numPr>
+          <w:ilvl w:val="0"/>
+          <w:numId w:val="10"/>
+        </w:numPr>
+        <w:ind w:left="3240"/>
+        <w:rPr>
+          <w:rFonts w:ascii="Arial" w:hAnsi="Arial" w:cs="Arial"/>
+          <w:sz w:val="22"/>
+          <w:szCs w:val="22"/>
+        </w:rPr>
+      </w:pPr>
+      <w:r>
+        <w:rPr>
+          <w:rFonts w:ascii="Arial" w:hAnsi="Arial" w:cs="Arial"/>
+          <w:iCs/>
+          <w:sz w:val="22"/>
+          <w:szCs w:val="22"/>
+        </w:rPr>
+        <w:t>I have significant training in AngularJS, Drupal, and Java development.</w:t>
       </w:r>
     </w:p>
     <w:p>
@@ -817,28 +978,6 @@
         <w:autoSpaceDE w:val="0"/>
         <w:rPr>
           <w:rFonts w:ascii="Arial" w:hAnsi="Arial" w:cs="Arial"/>
-          <w:sz w:val="22"/>
-          <w:szCs w:val="22"/>
-        </w:rPr>
-      </w:pPr>
-    </w:p>
-    <w:p>
-      <w:pPr>
-        <w:suppressAutoHyphens w:val="0"/>
-        <w:autoSpaceDE w:val="0"/>
-        <w:rPr>
-          <w:rFonts w:ascii="Arial" w:hAnsi="Arial" w:cs="Arial"/>
-          <w:sz w:val="22"/>
-          <w:szCs w:val="22"/>
-        </w:rPr>
-      </w:pPr>
-    </w:p>
-    <w:p>
-      <w:pPr>
-        <w:suppressAutoHyphens w:val="0"/>
-        <w:autoSpaceDE w:val="0"/>
-        <w:rPr>
-          <w:rFonts w:ascii="Arial" w:hAnsi="Arial" w:cs="Arial"/>
         </w:rPr>
       </w:pPr>
     </w:p>
@@ -1199,6 +1338,8 @@
         </w:rPr>
         <w:t xml:space="preserve">I wrote a desktop application to automate the source control management (CVS and Subversion) and source code deployment of several web and text-based applications for several different clients. The software also maintains time metrics on SCM and QA personnel, maintains data related to the software changes being deployed, and reported on its data in text or Excel formats. The software was implemented in C# (WinForms). I wrote an ORM based on CSLA (Business Objects) to automated common CRUD tasks. I used a MySQL database for data persistence. </w:t>
       </w:r>
+      <w:bookmarkStart w:id="0" w:name="_GoBack"/>
+      <w:bookmarkEnd w:id="0"/>
     </w:p>
     <w:p>
       <w:pPr>
@@ -3558,7 +3699,6 @@
   <w:style w:type="character" w:default="1" w:styleId="DefaultParagraphFont">
     <w:name w:val="Default Paragraph Font"/>
     <w:uiPriority w:val="1"/>
-    <w:semiHidden/>
     <w:unhideWhenUsed/>
   </w:style>
   <w:style w:type="table" w:default="1" w:styleId="TableNormal">
@@ -4576,6 +4716,10 @@
       <w:szCs w:val="24"/>
       <w:lang w:eastAsia="zh-CN"/>
     </w:rPr>
+  </w:style>
+  <w:style w:type="character" w:customStyle="1" w:styleId="apple-converted-space">
+    <w:name w:val="apple-converted-space"/>
+    <w:rsid w:val="00BE38EE"/>
   </w:style>
 </w:styles>
 </file>

</xml_diff>